<commit_message>
Update ubuntu workstation setup
plus rename files so they show in order
</commit_message>
<xml_diff>
--- a/11 - R710 Proxmox - Cloning Server VMs.docx
+++ b/11 - R710 Proxmox - Cloning Server VMs.docx
@@ -1692,7 +1692,6 @@
         </w:rPr>
       </w:pPr>
       <w:proofErr w:type="spellStart"/>
-      <w:proofErr w:type="gramStart"/>
       <w:r>
         <w:rPr>
           <w:rFonts w:ascii="Courier New" w:hAnsi="Courier New" w:cs="Courier New"/>
@@ -1703,7 +1702,6 @@
         <w:t>pvdisplay</w:t>
       </w:r>
       <w:proofErr w:type="spellEnd"/>
-      <w:proofErr w:type="gramEnd"/>
       <w:r>
         <w:rPr>
           <w:rFonts w:ascii="Courier New" w:hAnsi="Courier New" w:cs="Courier New"/>
@@ -1733,6 +1731,50 @@
         </w:rPr>
         <w:t xml:space="preserve"> /dev/vda3</w:t>
       </w:r>
+      <w:r>
+        <w:rPr>
+          <w:rFonts w:ascii="Courier New" w:hAnsi="Courier New" w:cs="Courier New"/>
+          <w:b/>
+          <w:sz w:val="20"/>
+          <w:szCs w:val="20"/>
+        </w:rPr>
+        <w:t xml:space="preserve"> </w:t>
+      </w:r>
+      <w:r>
+        <w:rPr>
+          <w:rFonts w:ascii="Courier New" w:hAnsi="Courier New" w:cs="Courier New"/>
+          <w:b/>
+          <w:sz w:val="20"/>
+          <w:szCs w:val="20"/>
+        </w:rPr>
+        <w:tab/>
+      </w:r>
+      <w:r>
+        <w:rPr>
+          <w:rFonts w:ascii="Courier New" w:hAnsi="Courier New" w:cs="Courier New"/>
+          <w:sz w:val="20"/>
+          <w:szCs w:val="20"/>
+        </w:rPr>
+        <w:t># mis</w:t>
+      </w:r>
+      <w:r>
+        <w:rPr>
+          <w:rFonts w:ascii="Courier New" w:hAnsi="Courier New" w:cs="Courier New"/>
+          <w:sz w:val="20"/>
+          <w:szCs w:val="20"/>
+        </w:rPr>
+        <w:t>leading</w:t>
+      </w:r>
+      <w:r>
+        <w:rPr>
+          <w:rFonts w:ascii="Courier New" w:hAnsi="Courier New" w:cs="Courier New"/>
+          <w:sz w:val="20"/>
+          <w:szCs w:val="20"/>
+        </w:rPr>
+        <w:t xml:space="preserve"> output, so ignore</w:t>
+      </w:r>
+      <w:bookmarkStart w:id="0" w:name="_GoBack"/>
+      <w:bookmarkEnd w:id="0"/>
       <w:r>
         <w:rPr>
           <w:rFonts w:ascii="Courier New" w:hAnsi="Courier New" w:cs="Courier New"/>
@@ -2038,8 +2080,6 @@
       <w:r>
         <w:t>, ready</w:t>
       </w:r>
-      <w:bookmarkStart w:id="0" w:name="_GoBack"/>
-      <w:bookmarkEnd w:id="0"/>
       <w:r>
         <w:t xml:space="preserve"> for the </w:t>
       </w:r>
@@ -3448,7 +3488,7 @@
 </file>
 
 <file path=customXml/itemProps1.xml><?xml version="1.0" encoding="utf-8"?>
-<ds:datastoreItem xmlns:ds="http://schemas.openxmlformats.org/officeDocument/2006/customXml" ds:itemID="{7ED7F056-54FD-4BC8-AEFF-2E849F10E44A}">
+<ds:datastoreItem xmlns:ds="http://schemas.openxmlformats.org/officeDocument/2006/customXml" ds:itemID="{618EED5C-AFFA-4175-A7A6-36A3AED2DAC7}">
   <ds:schemaRefs>
     <ds:schemaRef ds:uri="http://schemas.openxmlformats.org/officeDocument/2006/bibliography"/>
   </ds:schemaRefs>

</xml_diff>